<commit_message>
Adicionado caso de uso para cancelamento
</commit_message>
<xml_diff>
--- a/mp01/output/docx/Realizar pedido.docx
+++ b/mp01/output/docx/Realizar pedido.docx
@@ -474,7 +474,7 @@
             </w:pPr>
             <w:r>
               <w:rPr/>
-              <w:t>set_type</w:t>
+              <w:t>criação do caso de uso</w:t>
             </w:r>
           </w:p>
         </w:tc>
@@ -516,6 +516,90 @@
             <w:r>
               <w:rPr/>
               <w:t>17/09/2019</w:t>
+            </w:r>
+          </w:p>
+        </w:tc>
+      </w:tr>
+      <w:tr>
+        <w:trPr/>
+        <w:tc>
+          <w:tcPr>
+            <w:tcW w:w="2409" w:type="dxa"/>
+            <w:tcBorders>
+              <w:left w:val="single" w:sz="2" w:space="0" w:color="000000"/>
+              <w:bottom w:val="single" w:sz="2" w:space="0" w:color="000000"/>
+            </w:tcBorders>
+            <w:shd w:fill="auto" w:val="clear"/>
+          </w:tcPr>
+          <w:p>
+            <w:pPr>
+              <w:pStyle w:val="Normal"/>
+              <w:rPr/>
+            </w:pPr>
+            <w:r>
+              <w:rPr/>
+              <w:t>0.2</w:t>
+            </w:r>
+          </w:p>
+        </w:tc>
+        <w:tc>
+          <w:tcPr>
+            <w:tcW w:w="2410" w:type="dxa"/>
+            <w:tcBorders>
+              <w:left w:val="single" w:sz="2" w:space="0" w:color="000000"/>
+              <w:bottom w:val="single" w:sz="2" w:space="0" w:color="000000"/>
+            </w:tcBorders>
+            <w:shd w:fill="auto" w:val="clear"/>
+          </w:tcPr>
+          <w:p>
+            <w:pPr>
+              <w:pStyle w:val="Normal"/>
+              <w:rPr/>
+            </w:pPr>
+            <w:r>
+              <w:rPr/>
+              <w:t>atualização</w:t>
+            </w:r>
+          </w:p>
+        </w:tc>
+        <w:tc>
+          <w:tcPr>
+            <w:tcW w:w="2422" w:type="dxa"/>
+            <w:tcBorders>
+              <w:left w:val="single" w:sz="2" w:space="0" w:color="000000"/>
+              <w:bottom w:val="single" w:sz="2" w:space="0" w:color="000000"/>
+            </w:tcBorders>
+            <w:shd w:fill="auto" w:val="clear"/>
+          </w:tcPr>
+          <w:p>
+            <w:pPr>
+              <w:pStyle w:val="Normal"/>
+              <w:rPr/>
+            </w:pPr>
+            <w:r>
+              <w:rPr/>
+              <w:t>set_user</w:t>
+            </w:r>
+          </w:p>
+        </w:tc>
+        <w:tc>
+          <w:tcPr>
+            <w:tcW w:w="2396" w:type="dxa"/>
+            <w:tcBorders>
+              <w:left w:val="single" w:sz="2" w:space="0" w:color="000000"/>
+              <w:bottom w:val="single" w:sz="2" w:space="0" w:color="000000"/>
+              <w:right w:val="single" w:sz="2" w:space="0" w:color="000000"/>
+            </w:tcBorders>
+            <w:shd w:fill="auto" w:val="clear"/>
+          </w:tcPr>
+          <w:p>
+            <w:pPr>
+              <w:pStyle w:val="Normal"/>
+              <w:rPr/>
+            </w:pPr>
+            <w:r>
+              <w:rPr/>
+              <w:t>18/09/2019</w:t>
             </w:r>
           </w:p>
         </w:tc>
@@ -1301,7 +1385,7 @@
           <w:szCs w:val="24"/>
           <w:u w:val="none"/>
         </w:rPr>
-        <w:t>7. Usuário do app Escolhe forma de pagamento </w:t>
+        <w:t>7. Usuário do app Escolhe forma de pagamento via cartão af[5]</w:t>
       </w:r>
     </w:p>
     <w:p>
@@ -1343,7 +1427,7 @@
           <w:szCs w:val="24"/>
           <w:u w:val="none"/>
         </w:rPr>
-        <w:t>8. System Mostra mensagem de confirmação do pedido ef[1]</w:t>
+        <w:t>8. System confirma o pagamento, informa que o pedido será entregue ef[1]</w:t>
       </w:r>
     </w:p>
     <w:p>
@@ -1369,90 +1453,6 @@
         </w:rPr>
         <w:t/>
       </w:r>
-      <w:bookmarkEnd w:id="1"/>
-      <w:r>
-        <w:rPr>
-          <w:b w:val="false"/>
-          <w:bCs w:val="false"/>
-          <w:i w:val="false"/>
-          <w:iCs w:val="false"/>
-          <w:strike w:val="false"/>
-          <w:dstrike w:val="false"/>
-          <w:outline w:val="false"/>
-          <w:shadow w:val="false"/>
-          <w:color w:val="000000"/>
-          <w:sz w:val="24"/>
-          <w:szCs w:val="24"/>
-          <w:u w:val="none"/>
-        </w:rPr>
-        <w:t>9. Usuário do app Acessa menu de acompanhamento de pedido </w:t>
-      </w:r>
-    </w:p>
-    <w:p>
-      <w:pPr>
-        <w:pStyle w:val="Normal"/>
-        <w:jc w:val="left"/>
-        <w:rPr/>
-      </w:pPr>
-      <w:r>
-        <w:rPr>
-          <w:b w:val="false"/>
-          <w:bCs w:val="false"/>
-          <w:i w:val="false"/>
-          <w:iCs w:val="false"/>
-          <w:strike w:val="false"/>
-          <w:dstrike w:val="false"/>
-          <w:outline w:val="false"/>
-          <w:shadow w:val="false"/>
-          <w:color w:val="000000"/>
-          <w:sz w:val="24"/>
-          <w:szCs w:val="24"/>
-          <w:u w:val="none"/>
-        </w:rPr>
-        <w:t/>
-      </w:r>
-      <w:bookmarkEnd w:id="1"/>
-      <w:r>
-        <w:rPr>
-          <w:b w:val="false"/>
-          <w:bCs w:val="false"/>
-          <w:i w:val="false"/>
-          <w:iCs w:val="false"/>
-          <w:strike w:val="false"/>
-          <w:dstrike w:val="false"/>
-          <w:outline w:val="false"/>
-          <w:shadow w:val="false"/>
-          <w:color w:val="000000"/>
-          <w:sz w:val="24"/>
-          <w:szCs w:val="24"/>
-          <w:u w:val="none"/>
-        </w:rPr>
-        <w:t>10. System  </w:t>
-      </w:r>
-    </w:p>
-    <w:p>
-      <w:pPr>
-        <w:pStyle w:val="Normal"/>
-        <w:jc w:val="left"/>
-        <w:rPr/>
-      </w:pPr>
-      <w:r>
-        <w:rPr>
-          <w:b w:val="false"/>
-          <w:bCs w:val="false"/>
-          <w:i w:val="false"/>
-          <w:iCs w:val="false"/>
-          <w:strike w:val="false"/>
-          <w:dstrike w:val="false"/>
-          <w:outline w:val="false"/>
-          <w:shadow w:val="false"/>
-          <w:color w:val="000000"/>
-          <w:sz w:val="24"/>
-          <w:szCs w:val="24"/>
-          <w:u w:val="none"/>
-        </w:rPr>
-        <w:t/>
-      </w:r>
     </w:p>
     <w:p>
       <w:pPr>
@@ -1492,14 +1492,35 @@
       <w:bookmarkEnd w:id="2"/>
       <w:r>
         <w:rPr/>
-        <w:t>1. Usuário do app Acessa a lista dos restaurantes favoritos </w:t>
-      </w:r>
-    </w:p>
-    <w:p>
-      <w:pPr>
-        <w:pStyle w:val="Normal"/>
-        <w:rPr/>
-      </w:pPr>
+        <w:t>1. Usuário do app Acessa a lista dos restaurantes favoritos bs 2</w:t>
+      </w:r>
+    </w:p>
+    <w:p>
+      <w:pPr>
+        <w:pStyle w:val="Normal"/>
+        <w:rPr/>
+      </w:pPr>
+      <w:r>
+        <w:rPr/>
+        <w:t/>
+      </w:r>
+    </w:p>
+    <w:p>
+      <w:pPr>
+        <w:pStyle w:val="Normal"/>
+        <w:rPr/>
+      </w:pPr>
+      <w:r>
+        <w:rPr/>
+        <w:t>AF[2] – Usuário acessa lista dos últimos restaurantes onde realizou pedido</w:t>
+      </w:r>
+    </w:p>
+    <w:p>
+      <w:pPr>
+        <w:pStyle w:val="Normal"/>
+        <w:rPr/>
+      </w:pPr>
+      <w:bookmarkStart w:id="2" w:name="__DdeLink__603_36032102961"/>
       <w:r>
         <w:rPr/>
         <w:t/>
@@ -1507,27 +1528,27 @@
       <w:bookmarkEnd w:id="2"/>
       <w:r>
         <w:rPr/>
-        <w:t>2. System Mostra a lista com os restaurantes favoritos disponíveis </w:t>
-      </w:r>
-    </w:p>
-    <w:p>
-      <w:pPr>
-        <w:pStyle w:val="Normal"/>
-        <w:rPr/>
-      </w:pPr>
-      <w:r>
-        <w:rPr/>
-        <w:t/>
-      </w:r>
-    </w:p>
-    <w:p>
-      <w:pPr>
-        <w:pStyle w:val="Normal"/>
-        <w:rPr/>
-      </w:pPr>
-      <w:r>
-        <w:rPr/>
-        <w:t>AF[2] – Usuário acessa lista dos últimos restaurantes onde realizou pedido</w:t>
+        <w:t>1. Usuário do app Acessa a lista dos últimos restaurantes onde realizou pedido bs 2</w:t>
+      </w:r>
+    </w:p>
+    <w:p>
+      <w:pPr>
+        <w:pStyle w:val="Normal"/>
+        <w:rPr/>
+      </w:pPr>
+      <w:r>
+        <w:rPr/>
+        <w:t/>
+      </w:r>
+    </w:p>
+    <w:p>
+      <w:pPr>
+        <w:pStyle w:val="Normal"/>
+        <w:rPr/>
+      </w:pPr>
+      <w:r>
+        <w:rPr/>
+        <w:t>AF[3] – Usuário acessa lista dos últimos pedidos</w:t>
       </w:r>
     </w:p>
     <w:p>
@@ -1543,14 +1564,35 @@
       <w:bookmarkEnd w:id="2"/>
       <w:r>
         <w:rPr/>
-        <w:t>1. Usuário do app Acessa a lista dos últimos restaurantes onde realizou pedido </w:t>
-      </w:r>
-    </w:p>
-    <w:p>
-      <w:pPr>
-        <w:pStyle w:val="Normal"/>
-        <w:rPr/>
-      </w:pPr>
+        <w:t>1. Usuário do app Acessa lista dos últimos pedidos feitos bs 2</w:t>
+      </w:r>
+    </w:p>
+    <w:p>
+      <w:pPr>
+        <w:pStyle w:val="Normal"/>
+        <w:rPr/>
+      </w:pPr>
+      <w:r>
+        <w:rPr/>
+        <w:t/>
+      </w:r>
+    </w:p>
+    <w:p>
+      <w:pPr>
+        <w:pStyle w:val="Normal"/>
+        <w:rPr/>
+      </w:pPr>
+      <w:r>
+        <w:rPr/>
+        <w:t>AF[4] – Usuário cancela pedido</w:t>
+      </w:r>
+    </w:p>
+    <w:p>
+      <w:pPr>
+        <w:pStyle w:val="Normal"/>
+        <w:rPr/>
+      </w:pPr>
+      <w:bookmarkStart w:id="2" w:name="__DdeLink__603_36032102961"/>
       <w:r>
         <w:rPr/>
         <w:t/>
@@ -1558,27 +1600,42 @@
       <w:bookmarkEnd w:id="2"/>
       <w:r>
         <w:rPr/>
-        <w:t>2. System Mostra a lista com os restaurantes onde o usuário realizou os últimos pedidos pedido </w:t>
-      </w:r>
-    </w:p>
-    <w:p>
-      <w:pPr>
-        <w:pStyle w:val="Normal"/>
-        <w:rPr/>
-      </w:pPr>
-      <w:r>
-        <w:rPr/>
-        <w:t/>
-      </w:r>
-    </w:p>
-    <w:p>
-      <w:pPr>
-        <w:pStyle w:val="Normal"/>
-        <w:rPr/>
-      </w:pPr>
-      <w:r>
-        <w:rPr/>
-        <w:t>AF[3] – Usuário acessa lista dos últimos pedidos</w:t>
+        <w:t>1. Usuário do app Clica em botão de cancelamento </w:t>
+      </w:r>
+    </w:p>
+    <w:p>
+      <w:pPr>
+        <w:pStyle w:val="Normal"/>
+        <w:rPr/>
+      </w:pPr>
+      <w:r>
+        <w:rPr/>
+        <w:t/>
+      </w:r>
+      <w:bookmarkEnd w:id="2"/>
+      <w:r>
+        <w:rPr/>
+        <w:t>2. System Mostra mensagem de de sucesso do cancelamento </w:t>
+      </w:r>
+    </w:p>
+    <w:p>
+      <w:pPr>
+        <w:pStyle w:val="Normal"/>
+        <w:rPr/>
+      </w:pPr>
+      <w:r>
+        <w:rPr/>
+        <w:t/>
+      </w:r>
+    </w:p>
+    <w:p>
+      <w:pPr>
+        <w:pStyle w:val="Normal"/>
+        <w:rPr/>
+      </w:pPr>
+      <w:r>
+        <w:rPr/>
+        <w:t>AF[5] – Usuário paga através de dinheiro</w:t>
       </w:r>
     </w:p>
     <w:p>
@@ -1594,73 +1651,7 @@
       <w:bookmarkEnd w:id="2"/>
       <w:r>
         <w:rPr/>
-        <w:t>1. Usuário do app Acessa lista dos últimos pedidos feitos </w:t>
-      </w:r>
-    </w:p>
-    <w:p>
-      <w:pPr>
-        <w:pStyle w:val="Normal"/>
-        <w:rPr/>
-      </w:pPr>
-      <w:r>
-        <w:rPr/>
-        <w:t/>
-      </w:r>
-      <w:bookmarkEnd w:id="2"/>
-      <w:r>
-        <w:rPr/>
-        <w:t>2. System Mostra tela com os últimos pedidos </w:t>
-      </w:r>
-    </w:p>
-    <w:p>
-      <w:pPr>
-        <w:pStyle w:val="Normal"/>
-        <w:rPr/>
-      </w:pPr>
-      <w:r>
-        <w:rPr/>
-        <w:t/>
-      </w:r>
-    </w:p>
-    <w:p>
-      <w:pPr>
-        <w:pStyle w:val="Normal"/>
-        <w:rPr/>
-      </w:pPr>
-      <w:r>
-        <w:rPr/>
-        <w:t>AF[4] – Usuário cancela pedido</w:t>
-      </w:r>
-    </w:p>
-    <w:p>
-      <w:pPr>
-        <w:pStyle w:val="Normal"/>
-        <w:rPr/>
-      </w:pPr>
-      <w:bookmarkStart w:id="2" w:name="__DdeLink__603_36032102961"/>
-      <w:r>
-        <w:rPr/>
-        <w:t/>
-      </w:r>
-      <w:bookmarkEnd w:id="2"/>
-      <w:r>
-        <w:rPr/>
-        <w:t>1. Usuário do app Clica em botão de cancelamento </w:t>
-      </w:r>
-    </w:p>
-    <w:p>
-      <w:pPr>
-        <w:pStyle w:val="Normal"/>
-        <w:rPr/>
-      </w:pPr>
-      <w:r>
-        <w:rPr/>
-        <w:t/>
-      </w:r>
-      <w:bookmarkEnd w:id="2"/>
-      <w:r>
-        <w:rPr/>
-        <w:t>2. System Mostra mensagem de de sucesso do cancelamento </w:t>
+        <w:t>1. Usuário do app paga com dinheiro bs 8</w:t>
       </w:r>
     </w:p>
     <w:p>
@@ -2069,7 +2060,7 @@
             </w:pPr>
             <w:r>
               <w:rPr/>
-              <w:t/>
+              <w:t>Pedido realizado</w:t>
             </w:r>
           </w:p>
         </w:tc>

</xml_diff>